<commit_message>
Specifikacija zahteva - izmena
</commit_message>
<xml_diff>
--- a/Dokumentacija/SI_04_SpecifikacijaZahteva.docx
+++ b/Dokumentacija/SI_04_SpecifikacijaZahteva.docx
@@ -404,6 +404,12 @@
                 <w:lang w:val="sr-Latn-CS"/>
               </w:rPr>
             </w:pPr>
+            <w:r>
+              <w:rPr>
+                <w:lang w:val="sr-Latn-CS"/>
+              </w:rPr>
+              <w:t>31.03.2019</w:t>
+            </w:r>
           </w:p>
         </w:tc>
         <w:tc>
@@ -417,6 +423,12 @@
                 <w:lang w:val="sr-Latn-CS"/>
               </w:rPr>
             </w:pPr>
+            <w:r>
+              <w:rPr>
+                <w:lang w:val="sr-Latn-CS"/>
+              </w:rPr>
+              <w:t>1.1</w:t>
+            </w:r>
           </w:p>
         </w:tc>
         <w:tc>
@@ -430,6 +442,14 @@
                 <w:lang w:val="sr-Latn-CS"/>
               </w:rPr>
             </w:pPr>
+            <w:r>
+              <w:rPr>
+                <w:lang w:val="sr-Latn-CS"/>
+              </w:rPr>
+              <w:t>Ispravka</w:t>
+            </w:r>
+            <w:bookmarkStart w:id="0" w:name="_GoBack"/>
+            <w:bookmarkEnd w:id="0"/>
           </w:p>
         </w:tc>
         <w:tc>
@@ -443,6 +463,12 @@
                 <w:lang w:val="sr-Latn-CS"/>
               </w:rPr>
             </w:pPr>
+            <w:r>
+              <w:rPr>
+                <w:lang w:val="sr-Latn-CS"/>
+              </w:rPr>
+              <w:t>Marko Aranđelović</w:t>
+            </w:r>
           </w:p>
         </w:tc>
       </w:tr>
@@ -3700,7 +3726,7 @@
           <w:lang w:val="sr-Latn-CS"/>
         </w:rPr>
       </w:pPr>
-      <w:bookmarkStart w:id="0" w:name="_Toc4951031"/>
+      <w:bookmarkStart w:id="1" w:name="_Toc4951031"/>
       <w:r>
         <w:rPr>
           <w:lang w:val="sr-Latn-CS"/>
@@ -3713,7 +3739,7 @@
         </w:rPr>
         <w:t xml:space="preserve"> dokumenta</w:t>
       </w:r>
-      <w:bookmarkEnd w:id="0"/>
+      <w:bookmarkEnd w:id="1"/>
     </w:p>
     <w:p>
       <w:pPr>
@@ -3779,7 +3805,7 @@
           <w:lang w:val="sr-Latn-CS"/>
         </w:rPr>
       </w:pPr>
-      <w:bookmarkStart w:id="1" w:name="_Toc4951032"/>
+      <w:bookmarkStart w:id="2" w:name="_Toc4951032"/>
       <w:r>
         <w:rPr>
           <w:lang w:val="sr-Latn-CS"/>
@@ -3792,7 +3818,7 @@
         </w:rPr>
         <w:t xml:space="preserve"> dokumenta</w:t>
       </w:r>
-      <w:bookmarkEnd w:id="1"/>
+      <w:bookmarkEnd w:id="2"/>
     </w:p>
     <w:p>
       <w:pPr>
@@ -3846,14 +3872,14 @@
           <w:lang w:val="sr-Latn-CS"/>
         </w:rPr>
       </w:pPr>
-      <w:bookmarkStart w:id="2" w:name="_Toc4951033"/>
+      <w:bookmarkStart w:id="3" w:name="_Toc4951033"/>
       <w:r>
         <w:rPr>
           <w:lang w:val="sr-Latn-CS"/>
         </w:rPr>
         <w:t>Reference</w:t>
       </w:r>
-      <w:bookmarkEnd w:id="2"/>
+      <w:bookmarkEnd w:id="3"/>
     </w:p>
     <w:p>
       <w:pPr>
@@ -3952,7 +3978,7 @@
           <w:lang w:val="sr-Latn-CS"/>
         </w:rPr>
       </w:pPr>
-      <w:bookmarkStart w:id="3" w:name="_Toc4951034"/>
+      <w:bookmarkStart w:id="4" w:name="_Toc4951034"/>
       <w:r>
         <w:rPr>
           <w:lang w:val="sr-Latn-CS"/>
@@ -3965,7 +3991,7 @@
         </w:rPr>
         <w:t>korišćenja</w:t>
       </w:r>
-      <w:bookmarkEnd w:id="3"/>
+      <w:bookmarkEnd w:id="4"/>
     </w:p>
     <w:p>
       <w:pPr>
@@ -4451,7 +4477,7 @@
           <w:lang w:val="sr-Latn-CS"/>
         </w:rPr>
       </w:pPr>
-      <w:bookmarkStart w:id="4" w:name="_Toc4951035"/>
+      <w:bookmarkStart w:id="5" w:name="_Toc4951035"/>
       <w:r>
         <w:rPr>
           <w:lang w:val="sr-Latn-CS"/>
@@ -4459,7 +4485,7 @@
         <w:lastRenderedPageBreak/>
         <w:t>Profili korisnika</w:t>
       </w:r>
-      <w:bookmarkEnd w:id="4"/>
+      <w:bookmarkEnd w:id="5"/>
     </w:p>
     <w:p>
       <w:pPr>
@@ -4506,14 +4532,14 @@
           <w:lang w:val="sr-Latn-CS"/>
         </w:rPr>
       </w:pPr>
-      <w:bookmarkStart w:id="5" w:name="_Toc4951036"/>
+      <w:bookmarkStart w:id="6" w:name="_Toc4951036"/>
       <w:r>
         <w:rPr>
           <w:lang w:val="sr-Latn-CS"/>
         </w:rPr>
         <w:t>Posetilac portala</w:t>
       </w:r>
-      <w:bookmarkEnd w:id="5"/>
+      <w:bookmarkEnd w:id="6"/>
     </w:p>
     <w:p>
       <w:pPr>
@@ -4558,14 +4584,14 @@
           <w:lang w:val="sr-Latn-CS"/>
         </w:rPr>
       </w:pPr>
-      <w:bookmarkStart w:id="6" w:name="_Toc4951037"/>
+      <w:bookmarkStart w:id="7" w:name="_Toc4951037"/>
       <w:r>
         <w:rPr>
           <w:lang w:val="sr-Latn-CS"/>
         </w:rPr>
         <w:t>Korisnik</w:t>
       </w:r>
-      <w:bookmarkEnd w:id="6"/>
+      <w:bookmarkEnd w:id="7"/>
     </w:p>
     <w:p>
       <w:pPr>
@@ -4619,14 +4645,14 @@
           <w:lang w:val="sr-Latn-CS"/>
         </w:rPr>
       </w:pPr>
-      <w:bookmarkStart w:id="7" w:name="_Toc4951038"/>
+      <w:bookmarkStart w:id="8" w:name="_Toc4951038"/>
       <w:r>
         <w:rPr>
           <w:lang w:val="sr-Latn-CS"/>
         </w:rPr>
         <w:t>Fotograf</w:t>
       </w:r>
-      <w:bookmarkEnd w:id="7"/>
+      <w:bookmarkEnd w:id="8"/>
     </w:p>
     <w:p>
       <w:pPr>
@@ -4671,14 +4697,14 @@
           <w:lang w:val="sr-Latn-CS"/>
         </w:rPr>
       </w:pPr>
-      <w:bookmarkStart w:id="8" w:name="_Toc4951039"/>
+      <w:bookmarkStart w:id="9" w:name="_Toc4951039"/>
       <w:r>
         <w:rPr>
           <w:lang w:val="sr-Latn-CS"/>
         </w:rPr>
         <w:t>Uprava</w:t>
       </w:r>
-      <w:bookmarkEnd w:id="8"/>
+      <w:bookmarkEnd w:id="9"/>
     </w:p>
     <w:p>
       <w:pPr>
@@ -4714,14 +4740,14 @@
           <w:lang w:val="sr-Latn-CS"/>
         </w:rPr>
       </w:pPr>
-      <w:bookmarkStart w:id="9" w:name="_Toc4951040"/>
+      <w:bookmarkStart w:id="10" w:name="_Toc4951040"/>
       <w:r>
         <w:rPr>
           <w:lang w:val="sr-Latn-CS"/>
         </w:rPr>
         <w:t>Administrator</w:t>
       </w:r>
-      <w:bookmarkEnd w:id="9"/>
+      <w:bookmarkEnd w:id="10"/>
     </w:p>
     <w:p>
       <w:pPr>
@@ -4760,14 +4786,14 @@
           <w:lang w:val="sr-Latn-CS"/>
         </w:rPr>
       </w:pPr>
-      <w:bookmarkStart w:id="10" w:name="_Toc4951041"/>
+      <w:bookmarkStart w:id="11" w:name="_Toc4951041"/>
       <w:r>
         <w:rPr>
           <w:lang w:val="sr-Latn-CS"/>
         </w:rPr>
         <w:t>Opis slučajeva korišćenja</w:t>
       </w:r>
-      <w:bookmarkEnd w:id="10"/>
+      <w:bookmarkEnd w:id="11"/>
     </w:p>
     <w:p>
       <w:pPr>
@@ -4776,14 +4802,14 @@
           <w:lang w:val="sr-Latn-CS"/>
         </w:rPr>
       </w:pPr>
-      <w:bookmarkStart w:id="11" w:name="_Toc4951042"/>
+      <w:bookmarkStart w:id="12" w:name="_Toc4951042"/>
       <w:r>
         <w:rPr>
           <w:lang w:val="sr-Latn-CS"/>
         </w:rPr>
         <w:t>Prijavljivanje</w:t>
       </w:r>
-      <w:bookmarkEnd w:id="11"/>
+      <w:bookmarkEnd w:id="12"/>
     </w:p>
     <w:p>
       <w:pPr>
@@ -5208,14 +5234,14 @@
           <w:lang w:val="sr-Latn-CS"/>
         </w:rPr>
       </w:pPr>
-      <w:bookmarkStart w:id="12" w:name="_Toc4951043"/>
+      <w:bookmarkStart w:id="13" w:name="_Toc4951043"/>
       <w:r>
         <w:rPr>
           <w:lang w:val="sr-Latn-CS"/>
         </w:rPr>
         <w:t>Pregled sadržaja portala</w:t>
       </w:r>
-      <w:bookmarkEnd w:id="12"/>
+      <w:bookmarkEnd w:id="13"/>
     </w:p>
     <w:p>
       <w:pPr>
@@ -5488,14 +5514,14 @@
           <w:lang w:val="sr-Latn-CS"/>
         </w:rPr>
       </w:pPr>
-      <w:bookmarkStart w:id="13" w:name="_Toc4951044"/>
+      <w:bookmarkStart w:id="14" w:name="_Toc4951044"/>
       <w:r>
         <w:rPr>
           <w:lang w:val="sr-Latn-CS"/>
         </w:rPr>
         <w:t>Pregled albuma sa prethodnih događaja</w:t>
       </w:r>
-      <w:bookmarkEnd w:id="13"/>
+      <w:bookmarkEnd w:id="14"/>
     </w:p>
     <w:p>
       <w:pPr>
@@ -5855,14 +5881,14 @@
           <w:lang w:val="sr-Latn-CS"/>
         </w:rPr>
       </w:pPr>
-      <w:bookmarkStart w:id="14" w:name="_Toc4951045"/>
+      <w:bookmarkStart w:id="15" w:name="_Toc4951045"/>
       <w:r>
         <w:rPr>
           <w:lang w:val="sr-Latn-CS"/>
         </w:rPr>
         <w:t>Pregled proizvoda firme</w:t>
       </w:r>
-      <w:bookmarkEnd w:id="14"/>
+      <w:bookmarkEnd w:id="15"/>
     </w:p>
     <w:p>
       <w:pPr>
@@ -6136,14 +6162,14 @@
           <w:lang w:val="sr-Latn-CS"/>
         </w:rPr>
       </w:pPr>
-      <w:bookmarkStart w:id="15" w:name="_Toc4951046"/>
+      <w:bookmarkStart w:id="16" w:name="_Toc4951046"/>
       <w:r>
         <w:rPr>
           <w:lang w:val="sr-Latn-CS"/>
         </w:rPr>
         <w:t>Registrovanje</w:t>
       </w:r>
-      <w:bookmarkEnd w:id="15"/>
+      <w:bookmarkEnd w:id="16"/>
     </w:p>
     <w:p>
       <w:pPr>
@@ -6615,7 +6641,7 @@
           <w:lang w:val="sr-Latn-CS"/>
         </w:rPr>
       </w:pPr>
-      <w:bookmarkStart w:id="16" w:name="_Toc4951047"/>
+      <w:bookmarkStart w:id="17" w:name="_Toc4951047"/>
       <w:r>
         <w:rPr>
           <w:lang w:val="sr-Latn-CS"/>
@@ -6634,7 +6660,7 @@
         </w:rPr>
         <w:t>naloga</w:t>
       </w:r>
-      <w:bookmarkEnd w:id="16"/>
+      <w:bookmarkEnd w:id="17"/>
     </w:p>
     <w:p>
       <w:pPr>
@@ -7123,19 +7149,19 @@
           <w:lang w:val="sr-Latn-CS"/>
         </w:rPr>
       </w:pPr>
-      <w:bookmarkStart w:id="17" w:name="_Toc4951048"/>
-      <w:bookmarkStart w:id="18" w:name="OLE_LINK1"/>
-      <w:bookmarkStart w:id="19" w:name="OLE_LINK2"/>
+      <w:bookmarkStart w:id="18" w:name="_Toc4951048"/>
+      <w:bookmarkStart w:id="19" w:name="OLE_LINK1"/>
+      <w:bookmarkStart w:id="20" w:name="OLE_LINK2"/>
       <w:r>
         <w:rPr>
           <w:lang w:val="sr-Latn-CS"/>
         </w:rPr>
         <w:t>Naručivanje slika sa prethodnih događaja</w:t>
       </w:r>
-      <w:bookmarkEnd w:id="17"/>
-    </w:p>
-    <w:bookmarkEnd w:id="18"/>
+      <w:bookmarkEnd w:id="18"/>
+    </w:p>
     <w:bookmarkEnd w:id="19"/>
+    <w:bookmarkEnd w:id="20"/>
     <w:p>
       <w:pPr>
         <w:pStyle w:val="BodyText"/>
@@ -7499,6 +7525,40 @@
         <w:rPr>
           <w:b/>
           <w:bCs/>
+          <w:lang w:val="sr-Latn-CS"/>
+        </w:rPr>
+      </w:pPr>
+      <w:r>
+        <w:rPr>
+          <w:b/>
+          <w:bCs/>
+          <w:lang w:val="sr-Latn-CS"/>
+        </w:rPr>
+        <w:t>Posledice:</w:t>
+      </w:r>
+    </w:p>
+    <w:p>
+      <w:pPr>
+        <w:spacing w:after="120"/>
+        <w:ind w:left="720"/>
+        <w:rPr>
+          <w:lang w:val="sr-Latn-CS"/>
+        </w:rPr>
+      </w:pPr>
+      <w:r>
+        <w:rPr>
+          <w:lang w:val="sr-Latn-CS"/>
+        </w:rPr>
+        <w:t>Korisnik je poslao zahtev upravi radnje za izradu određenog broja fotografija.</w:t>
+      </w:r>
+    </w:p>
+    <w:p>
+      <w:pPr>
+        <w:pStyle w:val="BodyText"/>
+        <w:keepNext/>
+        <w:rPr>
+          <w:b/>
+          <w:bCs/>
           <w:lang w:val="sr-Latn-RS"/>
         </w:rPr>
       </w:pPr>
@@ -7508,7 +7568,7 @@
           <w:bCs/>
           <w:lang w:val="sr-Latn-CS"/>
         </w:rPr>
-        <w:t>Posledice:</w:t>
+        <w:t>Dijagram sekvence:</w:t>
       </w:r>
     </w:p>
     <w:p>
@@ -7520,20 +7580,13 @@
       </w:pPr>
       <w:r>
         <w:rPr>
-          <w:lang w:val="sr-Latn-CS"/>
-        </w:rPr>
-        <w:t>Korisnik je poslao zahtev upravi radnje za izradu određenog broja fotografija.</w:t>
-      </w:r>
-      <w:bookmarkStart w:id="20" w:name="_GoBack"/>
-      <w:r>
-        <w:rPr>
           <w:noProof/>
           <w:lang w:eastAsia="en-US"/>
         </w:rPr>
         <w:drawing>
-          <wp:inline distT="0" distB="0" distL="0" distR="0" wp14:anchorId="34589AE4" wp14:editId="6FF4CCC4">
-            <wp:extent cx="5486400" cy="3899825"/>
-            <wp:effectExtent l="0" t="0" r="0" b="5715"/>
+          <wp:inline distT="0" distB="0" distL="0" distR="0" wp14:anchorId="34589AE4" wp14:editId="07634D91">
+            <wp:extent cx="5669280" cy="4029819"/>
+            <wp:effectExtent l="0" t="0" r="7620" b="8890"/>
             <wp:docPr id="1" name="Picture 1"/>
             <wp:cNvGraphicFramePr>
               <a:graphicFrameLocks xmlns:a="http://schemas.openxmlformats.org/drawingml/2006/main" noChangeAspect="1"/>
@@ -7560,7 +7613,7 @@
                   <pic:spPr>
                     <a:xfrm>
                       <a:off x="0" y="0"/>
-                      <a:ext cx="5486400" cy="3899825"/>
+                      <a:ext cx="5669280" cy="4029819"/>
                     </a:xfrm>
                     <a:prstGeom prst="rect">
                       <a:avLst/>
@@ -7572,7 +7625,14 @@
           </wp:inline>
         </w:drawing>
       </w:r>
-      <w:bookmarkEnd w:id="20"/>
+    </w:p>
+    <w:p>
+      <w:pPr>
+        <w:ind w:left="720"/>
+        <w:rPr>
+          <w:lang w:val="sr-Latn-CS"/>
+        </w:rPr>
+      </w:pPr>
     </w:p>
     <w:p>
       <w:pPr>
@@ -7581,14 +7641,376 @@
           <w:lang w:val="sr-Latn-CS"/>
         </w:rPr>
       </w:pPr>
-      <w:bookmarkStart w:id="21" w:name="_Toc4951049"/>
+      <w:bookmarkStart w:id="21" w:name="_Toc4951050"/>
+      <w:r>
+        <w:rPr>
+          <w:lang w:val="sr-Latn-CS"/>
+        </w:rPr>
+        <w:lastRenderedPageBreak/>
+        <w:t>Zakazivanje usluga fotografisanja</w:t>
+      </w:r>
+      <w:bookmarkEnd w:id="21"/>
+    </w:p>
+    <w:p>
+      <w:pPr>
+        <w:pStyle w:val="BodyText"/>
+        <w:keepNext/>
+        <w:rPr>
+          <w:b/>
+          <w:bCs/>
+          <w:lang w:val="sr-Latn-CS"/>
+        </w:rPr>
+      </w:pPr>
+      <w:r>
+        <w:rPr>
+          <w:b/>
+          <w:bCs/>
+          <w:lang w:val="sr-Latn-CS"/>
+        </w:rPr>
+        <w:t>Kratak opis:</w:t>
+      </w:r>
+    </w:p>
+    <w:p>
+      <w:pPr>
+        <w:pStyle w:val="BodyText"/>
+        <w:rPr>
+          <w:lang w:val="sr-Latn-CS"/>
+        </w:rPr>
+      </w:pPr>
+      <w:r>
+        <w:rPr>
+          <w:lang w:val="sr-Latn-CS"/>
+        </w:rPr>
+        <w:t>Prijavljeni korisnik ima mogućnost slanja zahteva upravi za zakazivanje usluga fotografisanja uz prethodni uvid u kalendar aktivnosti fotografske radnje.</w:t>
+      </w:r>
+    </w:p>
+    <w:p>
+      <w:pPr>
+        <w:pStyle w:val="BodyText"/>
+        <w:keepNext/>
+        <w:rPr>
+          <w:b/>
+          <w:bCs/>
+          <w:lang w:val="sr-Latn-CS"/>
+        </w:rPr>
+      </w:pPr>
+      <w:r>
+        <w:rPr>
+          <w:b/>
+          <w:bCs/>
+          <w:lang w:val="sr-Latn-CS"/>
+        </w:rPr>
+        <w:t>Akteri:</w:t>
+      </w:r>
+    </w:p>
+    <w:p>
+      <w:pPr>
+        <w:pStyle w:val="BodyText"/>
+        <w:rPr>
+          <w:lang w:val="sr-Latn-CS"/>
+        </w:rPr>
+      </w:pPr>
+      <w:r>
+        <w:rPr>
+          <w:lang w:val="sr-Latn-CS"/>
+        </w:rPr>
+        <w:t>Korisnik.</w:t>
+      </w:r>
+    </w:p>
+    <w:p>
+      <w:pPr>
+        <w:pStyle w:val="BodyText"/>
+        <w:keepNext/>
+        <w:rPr>
+          <w:b/>
+          <w:bCs/>
+          <w:lang w:val="sr-Latn-CS"/>
+        </w:rPr>
+      </w:pPr>
+      <w:r>
+        <w:rPr>
+          <w:b/>
+          <w:bCs/>
+          <w:lang w:val="sr-Latn-CS"/>
+        </w:rPr>
+        <w:t>Preduslovi:</w:t>
+      </w:r>
+    </w:p>
+    <w:p>
+      <w:pPr>
+        <w:pStyle w:val="BodyText"/>
+        <w:rPr>
+          <w:lang w:val="sr-Latn-CS"/>
+        </w:rPr>
+      </w:pPr>
+      <w:r>
+        <w:rPr>
+          <w:lang w:val="sr-Latn-CS"/>
+        </w:rPr>
+        <w:t>Korisnik mora biti prijavljen na portal.</w:t>
+      </w:r>
+    </w:p>
+    <w:p>
+      <w:pPr>
+        <w:pStyle w:val="BodyText"/>
+        <w:keepNext/>
+        <w:rPr>
+          <w:b/>
+          <w:bCs/>
+          <w:lang w:val="sr-Latn-CS"/>
+        </w:rPr>
+      </w:pPr>
+      <w:r>
+        <w:rPr>
+          <w:b/>
+          <w:bCs/>
+          <w:lang w:val="sr-Latn-CS"/>
+        </w:rPr>
+        <w:t>Osnovni tok:</w:t>
+      </w:r>
+    </w:p>
+    <w:p>
+      <w:pPr>
+        <w:pStyle w:val="BodyText"/>
+        <w:numPr>
+          <w:ilvl w:val="0"/>
+          <w:numId w:val="31"/>
+        </w:numPr>
+        <w:rPr>
+          <w:lang w:val="sr-Latn-CS"/>
+        </w:rPr>
+      </w:pPr>
+      <w:r>
+        <w:rPr>
+          <w:lang w:val="sr-Latn-CS"/>
+        </w:rPr>
+        <w:t xml:space="preserve">Korisnik bira opciju </w:t>
+      </w:r>
+      <w:r>
+        <w:rPr>
+          <w:i/>
+          <w:lang w:val="sr-Latn-CS"/>
+        </w:rPr>
+        <w:t>Zakaži</w:t>
+      </w:r>
+      <w:r>
+        <w:rPr>
+          <w:lang w:val="sr-Latn-CS"/>
+        </w:rPr>
+        <w:t xml:space="preserve"> iz menija sa po</w:t>
+      </w:r>
+      <w:r>
+        <w:rPr>
+          <w:lang w:val="sr-Latn-RS"/>
+        </w:rPr>
+        <w:t>četne strane</w:t>
+      </w:r>
+      <w:r>
+        <w:rPr>
+          <w:lang w:val="sr-Latn-CS"/>
+        </w:rPr>
+        <w:t>.</w:t>
+      </w:r>
+    </w:p>
+    <w:p>
+      <w:pPr>
+        <w:pStyle w:val="BodyText"/>
+        <w:numPr>
+          <w:ilvl w:val="0"/>
+          <w:numId w:val="31"/>
+        </w:numPr>
+        <w:rPr>
+          <w:lang w:val="sr-Latn-CS"/>
+        </w:rPr>
+      </w:pPr>
+      <w:r>
+        <w:rPr>
+          <w:lang w:val="sr-Latn-CS"/>
+        </w:rPr>
+        <w:t>Prikazuje se stranica koja sadrži kalendar sa prikazom slobodnih i zauzetih termina (datumi obojeni različitim bojama) i formu za unos informacija (tip fotografisanja, vreme, lokacija, dodatni zahtevi).</w:t>
+      </w:r>
+    </w:p>
+    <w:p>
+      <w:pPr>
+        <w:pStyle w:val="BodyText"/>
+        <w:numPr>
+          <w:ilvl w:val="0"/>
+          <w:numId w:val="31"/>
+        </w:numPr>
+        <w:rPr>
+          <w:lang w:val="sr-Latn-CS"/>
+        </w:rPr>
+      </w:pPr>
+      <w:r>
+        <w:rPr>
+          <w:lang w:val="sr-Latn-CS"/>
+        </w:rPr>
+        <w:t>Korisnik bira slobodan termin klikom na određeno polje u kalendaru i popunjava formu.</w:t>
+      </w:r>
+    </w:p>
+    <w:p>
+      <w:pPr>
+        <w:pStyle w:val="BodyText"/>
+        <w:numPr>
+          <w:ilvl w:val="0"/>
+          <w:numId w:val="31"/>
+        </w:numPr>
+        <w:rPr>
+          <w:lang w:val="sr-Latn-CS"/>
+        </w:rPr>
+      </w:pPr>
+      <w:r>
+        <w:rPr>
+          <w:lang w:val="sr-Latn-CS"/>
+        </w:rPr>
+        <w:t xml:space="preserve">Korisnik klikom na dugme </w:t>
+      </w:r>
+      <w:r>
+        <w:rPr>
+          <w:i/>
+          <w:lang w:val="sr-Latn-CS"/>
+        </w:rPr>
+        <w:t>Prosledi zahtev</w:t>
+      </w:r>
+      <w:r>
+        <w:rPr>
+          <w:lang w:val="sr-Latn-CS"/>
+        </w:rPr>
+        <w:t xml:space="preserve"> prosledjuje upravi zahtev za fotografisanje. </w:t>
+      </w:r>
+    </w:p>
+    <w:p>
+      <w:pPr>
+        <w:pStyle w:val="BodyText"/>
+        <w:numPr>
+          <w:ilvl w:val="0"/>
+          <w:numId w:val="31"/>
+        </w:numPr>
+        <w:rPr>
+          <w:lang w:val="sr-Latn-CS"/>
+        </w:rPr>
+      </w:pPr>
+      <w:r>
+        <w:rPr>
+          <w:lang w:val="sr-Latn-CS"/>
+        </w:rPr>
+        <w:t xml:space="preserve">Prosleđeni zahtev se smešta u bazu podataka. </w:t>
+      </w:r>
+    </w:p>
+    <w:p>
+      <w:pPr>
+        <w:pStyle w:val="BodyText"/>
+        <w:numPr>
+          <w:ilvl w:val="0"/>
+          <w:numId w:val="31"/>
+        </w:numPr>
+        <w:rPr>
+          <w:lang w:val="sr-Latn-CS"/>
+        </w:rPr>
+      </w:pPr>
+      <w:r>
+        <w:rPr>
+          <w:lang w:val="sr-Latn-CS"/>
+        </w:rPr>
+        <w:t>Korisniku se prikazuje obaveštenje da je zahtev uspešno/neuspešno poslat.</w:t>
+      </w:r>
+    </w:p>
+    <w:p>
+      <w:pPr>
+        <w:pStyle w:val="BodyText"/>
+        <w:keepNext/>
+        <w:rPr>
+          <w:b/>
+          <w:bCs/>
+          <w:lang w:val="sr-Latn-CS"/>
+        </w:rPr>
+      </w:pPr>
+      <w:r>
+        <w:rPr>
+          <w:b/>
+          <w:bCs/>
+          <w:lang w:val="sr-Latn-CS"/>
+        </w:rPr>
+        <w:t>Izuze</w:t>
+      </w:r>
+      <w:r>
+        <w:rPr>
+          <w:b/>
+          <w:bCs/>
+          <w:lang w:val="sr-Latn-CS"/>
+        </w:rPr>
+        <w:t>ci:</w:t>
+      </w:r>
+    </w:p>
+    <w:p>
+      <w:pPr>
+        <w:pStyle w:val="BodyText"/>
+        <w:rPr>
+          <w:lang w:val="sr-Latn-CS"/>
+        </w:rPr>
+      </w:pPr>
+      <w:r>
+        <w:rPr>
+          <w:lang w:val="sr-Latn-CS"/>
+        </w:rPr>
+        <w:t>Nema.</w:t>
+      </w:r>
+    </w:p>
+    <w:p>
+      <w:pPr>
+        <w:pStyle w:val="BodyText"/>
+        <w:rPr>
+          <w:b/>
+          <w:bCs/>
+          <w:lang w:val="sr-Latn-CS"/>
+        </w:rPr>
+      </w:pPr>
+      <w:r>
+        <w:rPr>
+          <w:b/>
+          <w:bCs/>
+          <w:lang w:val="sr-Latn-CS"/>
+        </w:rPr>
+        <w:t>Posledice:</w:t>
+      </w:r>
+    </w:p>
+    <w:p>
+      <w:pPr>
+        <w:ind w:left="720"/>
+        <w:rPr>
+          <w:lang w:val="sr-Latn-CS"/>
+        </w:rPr>
+      </w:pPr>
+      <w:r>
+        <w:rPr>
+          <w:lang w:val="sr-Latn-CS"/>
+        </w:rPr>
+        <w:t>Korisnik je poslao zahtev za rezervaciju termina fotografisanja upravi radnje.</w:t>
+      </w:r>
+    </w:p>
+    <w:p>
+      <w:pPr>
+        <w:ind w:left="720"/>
+        <w:rPr>
+          <w:lang w:val="sr-Latn-CS"/>
+        </w:rPr>
+      </w:pPr>
+    </w:p>
+    <w:p>
+      <w:pPr>
+        <w:pStyle w:val="Heading2"/>
+        <w:rPr>
+          <w:lang w:val="sr-Latn-CS"/>
+        </w:rPr>
+      </w:pPr>
+      <w:bookmarkStart w:id="22" w:name="_Toc4951049"/>
       <w:r>
         <w:rPr>
           <w:lang w:val="sr-Latn-CS"/>
         </w:rPr>
         <w:t>Naručivanje proizvoda firme</w:t>
       </w:r>
-      <w:bookmarkEnd w:id="21"/>
+      <w:bookmarkEnd w:id="22"/>
     </w:p>
     <w:p>
       <w:pPr>
@@ -7639,7 +8061,6 @@
           <w:bCs/>
           <w:lang w:val="sr-Latn-CS"/>
         </w:rPr>
-        <w:lastRenderedPageBreak/>
         <w:t>Akteri:</w:t>
       </w:r>
     </w:p>
@@ -7840,6 +8261,7 @@
         <w:rPr>
           <w:lang w:val="sr-Latn-CS"/>
         </w:rPr>
+        <w:lastRenderedPageBreak/>
         <w:t xml:space="preserve">Iz korpe se klikom na dugme </w:t>
       </w:r>
       <w:r>
@@ -7968,7 +8390,22 @@
     <w:p>
       <w:pPr>
         <w:pStyle w:val="BodyText"/>
-        <w:jc w:val="center"/>
+        <w:rPr>
+          <w:b/>
+          <w:lang w:val="sr-Latn-CS"/>
+        </w:rPr>
+      </w:pPr>
+      <w:r>
+        <w:rPr>
+          <w:b/>
+          <w:lang w:val="sr-Latn-CS"/>
+        </w:rPr>
+        <w:t>Dijagram sekvence:</w:t>
+      </w:r>
+    </w:p>
+    <w:p>
+      <w:pPr>
+        <w:pStyle w:val="BodyText"/>
         <w:rPr>
           <w:lang w:val="sr-Latn-CS"/>
         </w:rPr>
@@ -7979,10 +8416,10 @@
           <w:lang w:eastAsia="en-US"/>
         </w:rPr>
         <w:drawing>
-          <wp:inline distT="0" distB="0" distL="0" distR="0" wp14:anchorId="5800555D" wp14:editId="479CD863">
-            <wp:extent cx="5577840" cy="3682563"/>
-            <wp:effectExtent l="0" t="0" r="3810" b="0"/>
-            <wp:docPr id="2" name="Picture 2"/>
+          <wp:inline distT="0" distB="0" distL="0" distR="0" wp14:anchorId="7B93F674" wp14:editId="2DAE3C24">
+            <wp:extent cx="5669280" cy="3742933"/>
+            <wp:effectExtent l="0" t="0" r="7620" b="0"/>
+            <wp:docPr id="7" name="Picture 7"/>
             <wp:cNvGraphicFramePr>
               <a:graphicFrameLocks xmlns:a="http://schemas.openxmlformats.org/drawingml/2006/main" noChangeAspect="1"/>
             </wp:cNvGraphicFramePr>
@@ -8008,7 +8445,7 @@
                   <pic:spPr>
                     <a:xfrm>
                       <a:off x="0" y="0"/>
-                      <a:ext cx="5577840" cy="3682563"/>
+                      <a:ext cx="5669280" cy="3742933"/>
                     </a:xfrm>
                     <a:prstGeom prst="rect">
                       <a:avLst/>
@@ -8023,423 +8460,12 @@
     </w:p>
     <w:p>
       <w:pPr>
-        <w:pStyle w:val="Heading2"/>
-        <w:rPr>
-          <w:lang w:val="sr-Latn-CS"/>
-        </w:rPr>
-      </w:pPr>
-      <w:bookmarkStart w:id="22" w:name="_Toc4951050"/>
-      <w:r>
-        <w:rPr>
-          <w:lang w:val="sr-Latn-CS"/>
-        </w:rPr>
-        <w:lastRenderedPageBreak/>
-        <w:t>Zakazivanje usluga fotografisanja</w:t>
-      </w:r>
-      <w:bookmarkEnd w:id="22"/>
-    </w:p>
-    <w:p>
-      <w:pPr>
-        <w:pStyle w:val="BodyText"/>
-        <w:keepNext/>
-        <w:rPr>
-          <w:b/>
-          <w:bCs/>
-          <w:lang w:val="sr-Latn-CS"/>
-        </w:rPr>
-      </w:pPr>
-      <w:r>
-        <w:rPr>
-          <w:b/>
-          <w:bCs/>
-          <w:lang w:val="sr-Latn-CS"/>
-        </w:rPr>
-        <w:t>Kratak opis:</w:t>
-      </w:r>
-    </w:p>
-    <w:p>
-      <w:pPr>
-        <w:pStyle w:val="BodyText"/>
-        <w:rPr>
-          <w:lang w:val="sr-Latn-CS"/>
-        </w:rPr>
-      </w:pPr>
-      <w:r>
-        <w:rPr>
-          <w:lang w:val="sr-Latn-CS"/>
-        </w:rPr>
-        <w:t>Prijavljeni korisnik ima mogućnost slanja zahteva upravi za zakazivanje usluga fotografisanja uz prethodni uvid u kalendar aktivnosti fotografske radnje.</w:t>
-      </w:r>
-    </w:p>
-    <w:p>
-      <w:pPr>
-        <w:pStyle w:val="BodyText"/>
-        <w:keepNext/>
-        <w:rPr>
-          <w:b/>
-          <w:bCs/>
-          <w:lang w:val="sr-Latn-CS"/>
-        </w:rPr>
-      </w:pPr>
-      <w:r>
-        <w:rPr>
-          <w:b/>
-          <w:bCs/>
-          <w:lang w:val="sr-Latn-CS"/>
-        </w:rPr>
-        <w:t>Akteri:</w:t>
-      </w:r>
-    </w:p>
-    <w:p>
-      <w:pPr>
-        <w:pStyle w:val="BodyText"/>
-        <w:rPr>
-          <w:lang w:val="sr-Latn-CS"/>
-        </w:rPr>
-      </w:pPr>
-      <w:r>
-        <w:rPr>
-          <w:lang w:val="sr-Latn-CS"/>
-        </w:rPr>
-        <w:t>Korisnik.</w:t>
-      </w:r>
-    </w:p>
-    <w:p>
-      <w:pPr>
-        <w:pStyle w:val="BodyText"/>
-        <w:keepNext/>
-        <w:rPr>
-          <w:b/>
-          <w:bCs/>
-          <w:lang w:val="sr-Latn-CS"/>
-        </w:rPr>
-      </w:pPr>
-      <w:r>
-        <w:rPr>
-          <w:b/>
-          <w:bCs/>
-          <w:lang w:val="sr-Latn-CS"/>
-        </w:rPr>
-        <w:t>Preduslovi:</w:t>
-      </w:r>
-    </w:p>
-    <w:p>
-      <w:pPr>
-        <w:pStyle w:val="BodyText"/>
-        <w:rPr>
-          <w:lang w:val="sr-Latn-CS"/>
-        </w:rPr>
-      </w:pPr>
-      <w:r>
-        <w:rPr>
-          <w:lang w:val="sr-Latn-CS"/>
-        </w:rPr>
-        <w:t>Korisnik mora biti prijavljen na portal.</w:t>
-      </w:r>
-    </w:p>
-    <w:p>
-      <w:pPr>
-        <w:pStyle w:val="BodyText"/>
-        <w:keepNext/>
-        <w:rPr>
-          <w:b/>
-          <w:bCs/>
-          <w:lang w:val="sr-Latn-CS"/>
-        </w:rPr>
-      </w:pPr>
-      <w:r>
-        <w:rPr>
-          <w:b/>
-          <w:bCs/>
-          <w:lang w:val="sr-Latn-CS"/>
-        </w:rPr>
-        <w:t>Osnovni tok:</w:t>
-      </w:r>
-    </w:p>
-    <w:p>
-      <w:pPr>
-        <w:pStyle w:val="BodyText"/>
-        <w:numPr>
-          <w:ilvl w:val="0"/>
-          <w:numId w:val="31"/>
-        </w:numPr>
-        <w:rPr>
-          <w:lang w:val="sr-Latn-CS"/>
-        </w:rPr>
-      </w:pPr>
-      <w:r>
-        <w:rPr>
-          <w:lang w:val="sr-Latn-CS"/>
-        </w:rPr>
-        <w:t xml:space="preserve">Korisnik bira opciju </w:t>
-      </w:r>
-      <w:r>
-        <w:rPr>
-          <w:i/>
-          <w:lang w:val="sr-Latn-CS"/>
-        </w:rPr>
-        <w:t>Zakaži</w:t>
-      </w:r>
-      <w:r>
-        <w:rPr>
-          <w:lang w:val="sr-Latn-CS"/>
-        </w:rPr>
-        <w:t xml:space="preserve"> iz menija </w:t>
-      </w:r>
-      <w:r>
-        <w:rPr>
-          <w:lang w:val="sr-Latn-CS"/>
-        </w:rPr>
-        <w:t>sa po</w:t>
-      </w:r>
-      <w:r>
-        <w:rPr>
-          <w:lang w:val="sr-Latn-RS"/>
-        </w:rPr>
-        <w:t>četne strane</w:t>
-      </w:r>
-      <w:r>
-        <w:rPr>
-          <w:lang w:val="sr-Latn-CS"/>
-        </w:rPr>
-        <w:t>.</w:t>
-      </w:r>
-    </w:p>
-    <w:p>
-      <w:pPr>
-        <w:pStyle w:val="BodyText"/>
-        <w:numPr>
-          <w:ilvl w:val="0"/>
-          <w:numId w:val="31"/>
-        </w:numPr>
-        <w:rPr>
-          <w:lang w:val="sr-Latn-CS"/>
-        </w:rPr>
-      </w:pPr>
-      <w:r>
-        <w:rPr>
-          <w:lang w:val="sr-Latn-CS"/>
-        </w:rPr>
-        <w:t>Prikazuje se stranica koja sadrži kalendar sa prikazom slobodnih i zauzetih termina (datumi obojeni različitim bojama)</w:t>
-      </w:r>
-      <w:r>
-        <w:rPr>
-          <w:lang w:val="sr-Latn-CS"/>
-        </w:rPr>
-        <w:t xml:space="preserve"> i formu za unos</w:t>
-      </w:r>
-      <w:r>
-        <w:rPr>
-          <w:lang w:val="sr-Latn-CS"/>
-        </w:rPr>
-        <w:t xml:space="preserve"> informacija</w:t>
-      </w:r>
-      <w:r>
-        <w:rPr>
-          <w:lang w:val="sr-Latn-CS"/>
-        </w:rPr>
-        <w:t xml:space="preserve"> (tip fotografisanja, vreme, lokacija, dodatni zahtevi)</w:t>
-      </w:r>
-      <w:r>
-        <w:rPr>
-          <w:lang w:val="sr-Latn-CS"/>
-        </w:rPr>
-        <w:t>.</w:t>
-      </w:r>
-    </w:p>
-    <w:p>
-      <w:pPr>
-        <w:pStyle w:val="BodyText"/>
-        <w:numPr>
-          <w:ilvl w:val="0"/>
-          <w:numId w:val="31"/>
-        </w:numPr>
-        <w:rPr>
-          <w:lang w:val="sr-Latn-CS"/>
-        </w:rPr>
-      </w:pPr>
-      <w:r>
-        <w:rPr>
-          <w:lang w:val="sr-Latn-CS"/>
-        </w:rPr>
-        <w:t>Korisnik</w:t>
-      </w:r>
-      <w:r>
-        <w:rPr>
-          <w:lang w:val="sr-Latn-CS"/>
-        </w:rPr>
-        <w:t xml:space="preserve"> bira slobodan termin klikom na određeno polje u kalendaru i popunjava formu</w:t>
-      </w:r>
-      <w:r>
-        <w:rPr>
-          <w:lang w:val="sr-Latn-CS"/>
-        </w:rPr>
-        <w:t>.</w:t>
-      </w:r>
-    </w:p>
-    <w:p>
-      <w:pPr>
-        <w:pStyle w:val="BodyText"/>
-        <w:numPr>
-          <w:ilvl w:val="0"/>
-          <w:numId w:val="31"/>
-        </w:numPr>
-        <w:rPr>
-          <w:lang w:val="sr-Latn-CS"/>
-        </w:rPr>
-      </w:pPr>
-      <w:r>
-        <w:rPr>
-          <w:lang w:val="sr-Latn-CS"/>
-        </w:rPr>
-        <w:t>Korisnik</w:t>
-      </w:r>
-      <w:r>
-        <w:rPr>
-          <w:lang w:val="sr-Latn-CS"/>
-        </w:rPr>
-        <w:t xml:space="preserve"> klikom na dugme </w:t>
-      </w:r>
-      <w:r>
-        <w:rPr>
-          <w:i/>
-          <w:lang w:val="sr-Latn-CS"/>
-        </w:rPr>
-        <w:t>Prosledi zahtev</w:t>
-      </w:r>
-      <w:r>
-        <w:rPr>
-          <w:lang w:val="sr-Latn-CS"/>
-        </w:rPr>
-        <w:t xml:space="preserve"> prosledjuje upravi zahtev za fotografisanje</w:t>
-      </w:r>
-      <w:r>
-        <w:rPr>
-          <w:lang w:val="sr-Latn-CS"/>
-        </w:rPr>
-        <w:t xml:space="preserve">. </w:t>
-      </w:r>
-    </w:p>
-    <w:p>
-      <w:pPr>
-        <w:pStyle w:val="BodyText"/>
-        <w:numPr>
-          <w:ilvl w:val="0"/>
-          <w:numId w:val="31"/>
-        </w:numPr>
-        <w:rPr>
-          <w:lang w:val="sr-Latn-CS"/>
-        </w:rPr>
-      </w:pPr>
-      <w:r>
-        <w:rPr>
-          <w:lang w:val="sr-Latn-CS"/>
-        </w:rPr>
-        <w:t xml:space="preserve">Prosleđeni zahtev se smešta u bazu podataka. </w:t>
-      </w:r>
-    </w:p>
-    <w:p>
-      <w:pPr>
-        <w:pStyle w:val="BodyText"/>
-        <w:numPr>
-          <w:ilvl w:val="0"/>
-          <w:numId w:val="31"/>
-        </w:numPr>
-        <w:rPr>
-          <w:lang w:val="sr-Latn-CS"/>
-        </w:rPr>
-      </w:pPr>
-      <w:r>
-        <w:rPr>
-          <w:lang w:val="sr-Latn-CS"/>
-        </w:rPr>
-        <w:t>Korisniku se prikazuje obaveštenje da je zahtev uspešno/neuspešno poslat.</w:t>
-      </w:r>
-    </w:p>
-    <w:p>
-      <w:pPr>
-        <w:pStyle w:val="BodyText"/>
-        <w:keepNext/>
-        <w:rPr>
-          <w:b/>
-          <w:bCs/>
-          <w:lang w:val="sr-Latn-CS"/>
-        </w:rPr>
-      </w:pPr>
-      <w:r>
-        <w:rPr>
-          <w:b/>
-          <w:bCs/>
-          <w:lang w:val="sr-Latn-CS"/>
-        </w:rPr>
-        <w:t>Izuze</w:t>
-      </w:r>
-      <w:r>
-        <w:rPr>
-          <w:b/>
-          <w:bCs/>
-          <w:lang w:val="sr-Latn-CS"/>
-        </w:rPr>
-        <w:t>ci:</w:t>
-      </w:r>
-    </w:p>
-    <w:p>
-      <w:pPr>
-        <w:pStyle w:val="BodyText"/>
-        <w:rPr>
-          <w:lang w:val="sr-Latn-CS"/>
-        </w:rPr>
-      </w:pPr>
-      <w:r>
-        <w:rPr>
-          <w:lang w:val="sr-Latn-CS"/>
-        </w:rPr>
-        <w:t>Nema.</w:t>
-      </w:r>
-    </w:p>
-    <w:p>
-      <w:pPr>
-        <w:pStyle w:val="BodyText"/>
-        <w:rPr>
-          <w:b/>
-          <w:bCs/>
-          <w:lang w:val="sr-Latn-CS"/>
-        </w:rPr>
-      </w:pPr>
-      <w:r>
-        <w:rPr>
-          <w:b/>
-          <w:bCs/>
-          <w:lang w:val="sr-Latn-CS"/>
-        </w:rPr>
-        <w:t>Posledice:</w:t>
-      </w:r>
-    </w:p>
-    <w:p>
-      <w:pPr>
-        <w:ind w:left="720"/>
-        <w:rPr>
-          <w:lang w:val="sr-Latn-CS"/>
-        </w:rPr>
-      </w:pPr>
-      <w:r>
-        <w:rPr>
-          <w:lang w:val="sr-Latn-CS"/>
-        </w:rPr>
-        <w:t>Korisnik je poslao zahtev</w:t>
-      </w:r>
-      <w:r>
-        <w:rPr>
-          <w:lang w:val="sr-Latn-CS"/>
-        </w:rPr>
-        <w:t xml:space="preserve"> za rezervaciju termina fotografisanja upravi radnje</w:t>
-      </w:r>
-      <w:r>
-        <w:rPr>
-          <w:lang w:val="sr-Latn-CS"/>
-        </w:rPr>
-        <w:t>.</w:t>
-      </w:r>
+        <w:pStyle w:val="BodyText"/>
+        <w:jc w:val="center"/>
+        <w:rPr>
+          <w:lang w:val="sr-Latn-CS"/>
+        </w:rPr>
+      </w:pPr>
     </w:p>
     <w:p>
       <w:pPr>
@@ -8616,6 +8642,7 @@
         <w:rPr>
           <w:lang w:val="sr-Latn-CS"/>
         </w:rPr>
+        <w:lastRenderedPageBreak/>
         <w:t>Prikazuje se stranica koja sadrži</w:t>
       </w:r>
       <w:r>
@@ -8763,7 +8790,6 @@
           <w:bCs/>
           <w:lang w:val="sr-Latn-CS"/>
         </w:rPr>
-        <w:lastRenderedPageBreak/>
         <w:t>Izuze</w:t>
       </w:r>
       <w:r>
@@ -18239,6 +18265,7 @@
     <w:lsdException w:name="HTML Sample" w:semiHidden="1" w:unhideWhenUsed="1"/>
     <w:lsdException w:name="HTML Typewriter" w:semiHidden="1" w:unhideWhenUsed="1"/>
     <w:lsdException w:name="HTML Variable" w:semiHidden="1" w:unhideWhenUsed="1"/>
+    <w:lsdException w:name="Normal Table" w:semiHidden="1" w:unhideWhenUsed="1"/>
     <w:lsdException w:name="annotation subject" w:semiHidden="1" w:unhideWhenUsed="1"/>
     <w:lsdException w:name="No List" w:semiHidden="1" w:unhideWhenUsed="1"/>
     <w:lsdException w:name="Outline List 1" w:semiHidden="1" w:unhideWhenUsed="1"/>
@@ -18282,8 +18309,10 @@
     <w:lsdException w:name="Table Elegant" w:semiHidden="1" w:unhideWhenUsed="1"/>
     <w:lsdException w:name="Table Professional" w:semiHidden="1" w:unhideWhenUsed="1"/>
     <w:lsdException w:name="Table Subtle 1" w:semiHidden="1" w:unhideWhenUsed="1"/>
+    <w:lsdException w:name="Table Subtle 2" w:semiHidden="1" w:unhideWhenUsed="1"/>
     <w:lsdException w:name="Table Web 1" w:semiHidden="1" w:unhideWhenUsed="1"/>
     <w:lsdException w:name="Table Web 2" w:semiHidden="1" w:unhideWhenUsed="1"/>
+    <w:lsdException w:name="Table Web 3" w:semiHidden="1" w:unhideWhenUsed="1"/>
     <w:lsdException w:name="Balloon Text" w:semiHidden="1" w:unhideWhenUsed="1"/>
     <w:lsdException w:name="Table Theme" w:semiHidden="1" w:unhideWhenUsed="1"/>
     <w:lsdException w:name="Placeholder Text" w:semiHidden="1" w:uiPriority="99"/>
@@ -19303,7 +19332,7 @@
 </file>
 
 <file path=customXml/itemProps1.xml><?xml version="1.0" encoding="utf-8"?>
-<ds:datastoreItem xmlns:ds="http://schemas.openxmlformats.org/officeDocument/2006/customXml" ds:itemID="{73F78654-ACF0-4D95-925F-44B408103B67}">
+<ds:datastoreItem xmlns:ds="http://schemas.openxmlformats.org/officeDocument/2006/customXml" ds:itemID="{60187A27-1E47-44AD-8167-C39A02AE15C5}">
   <ds:schemaRefs>
     <ds:schemaRef ds:uri="http://schemas.openxmlformats.org/officeDocument/2006/bibliography"/>
   </ds:schemaRefs>

</xml_diff>